<commit_message>
add GIT URL and default URL after project started
</commit_message>
<xml_diff>
--- a/HLTAT.API/HLTAT_Guideline.docx
+++ b/HLTAT.API/HLTAT_Guideline.docx
@@ -38,6 +38,17 @@
       <w:r>
         <w:t xml:space="preserve">Download the project from </w:t>
       </w:r>
+      <w:hyperlink r:id="rId7" w:history="1">
+        <w:r>
+          <w:rPr>
+            <w:rStyle w:val="a8"/>
+          </w:rPr>
+          <w:t>https://github.com/allennyzhang/HLTAT/tree/master/</w:t>
+        </w:r>
+      </w:hyperlink>
+      <w:r>
+        <w:t xml:space="preserve"> </w:t>
+      </w:r>
     </w:p>
     <w:p>
       <w:pPr>
@@ -60,7 +71,27 @@
         </w:numPr>
       </w:pPr>
       <w:r>
-        <w:t>Press F5 to run the project</w:t>
+        <w:t>Rebuild the solution and p</w:t>
+      </w:r>
+      <w:r>
+        <w:t xml:space="preserve">ress F5 to run the </w:t>
+      </w:r>
+      <w:r>
+        <w:t xml:space="preserve">project, </w:t>
+      </w:r>
+      <w:r>
+        <w:t xml:space="preserve">below is the default URL after project started </w:t>
+      </w:r>
+      <w:hyperlink r:id="rId8" w:history="1">
+        <w:r>
+          <w:rPr>
+            <w:rStyle w:val="a8"/>
+          </w:rPr>
+          <w:t>http://localhost:56789/api/prod/default</w:t>
+        </w:r>
+      </w:hyperlink>
+      <w:r>
+        <w:t xml:space="preserve"> </w:t>
       </w:r>
     </w:p>
     <w:p>
@@ -86,21 +117,8 @@
       <w:r>
         <w:t xml:space="preserve">Use Postman (can be other API testing tools) test </w:t>
       </w:r>
-      <w:proofErr w:type="spellStart"/>
-      <w:r>
-        <w:t>getproduct</w:t>
-      </w:r>
-      <w:proofErr w:type="spellEnd"/>
-      <w:r>
-        <w:t xml:space="preserve"> and </w:t>
-      </w:r>
-      <w:proofErr w:type="spellStart"/>
-      <w:r>
-        <w:t>putproduct</w:t>
-      </w:r>
-      <w:proofErr w:type="spellEnd"/>
-      <w:r>
-        <w:t xml:space="preserve"> API</w:t>
+      <w:r>
+        <w:t>getproduct and putproduct API</w:t>
       </w:r>
     </w:p>
     <w:p>
@@ -178,7 +196,7 @@
                     </pic:cNvPicPr>
                   </pic:nvPicPr>
                   <pic:blipFill>
-                    <a:blip r:embed="rId7" cstate="print"/>
+                    <a:blip r:embed="rId9" cstate="print"/>
                     <a:srcRect/>
                     <a:stretch>
                       <a:fillRect/>
@@ -234,13 +252,8 @@
         <w:t>to</w:t>
       </w:r>
       <w:r>
-        <w:t xml:space="preserve"> quantity and </w:t>
-      </w:r>
-      <w:proofErr w:type="spellStart"/>
-      <w:r>
-        <w:t>sale_amount</w:t>
-      </w:r>
-      <w:proofErr w:type="spellEnd"/>
+        <w:t xml:space="preserve"> quantity and sale_amount</w:t>
+      </w:r>
     </w:p>
     <w:p>
       <w:r>
@@ -277,7 +290,7 @@
                     </pic:cNvPicPr>
                   </pic:nvPicPr>
                   <pic:blipFill>
-                    <a:blip r:embed="rId8" cstate="print"/>
+                    <a:blip r:embed="rId10" cstate="print"/>
                     <a:srcRect/>
                     <a:stretch>
                       <a:fillRect/>
@@ -342,13 +355,8 @@
         <w:t>to</w:t>
       </w:r>
       <w:r>
-        <w:t xml:space="preserve"> quantity and </w:t>
-      </w:r>
-      <w:proofErr w:type="spellStart"/>
-      <w:r>
-        <w:t>sale_amount</w:t>
-      </w:r>
-      <w:proofErr w:type="spellEnd"/>
+        <w:t xml:space="preserve"> quantity and sale_amount</w:t>
+      </w:r>
     </w:p>
     <w:p>
       <w:r>
@@ -361,13 +369,7 @@
         <w:t xml:space="preserve"> Model is invalid.</w:t>
       </w:r>
     </w:p>
-    <w:p>
-      <w:pPr>
-        <w:rPr>
-          <w:rFonts w:hint="eastAsia"/>
-        </w:rPr>
-      </w:pPr>
-    </w:p>
+    <w:p/>
     <w:p>
       <w:r>
         <w:rPr>
@@ -392,7 +394,7 @@
                     </pic:cNvPicPr>
                   </pic:nvPicPr>
                   <pic:blipFill>
-                    <a:blip r:embed="rId9" cstate="print"/>
+                    <a:blip r:embed="rId11" cstate="print"/>
                     <a:srcRect/>
                     <a:stretch>
                       <a:fillRect/>
@@ -482,7 +484,7 @@
                     </pic:cNvPicPr>
                   </pic:nvPicPr>
                   <pic:blipFill>
-                    <a:blip r:embed="rId10" cstate="print"/>
+                    <a:blip r:embed="rId12" cstate="print"/>
                     <a:srcRect/>
                     <a:stretch>
                       <a:fillRect/>
@@ -547,13 +549,8 @@
         <w:t>Case 4</w:t>
       </w:r>
       <w:r>
-        <w:t xml:space="preserve"> request data and change quantity and </w:t>
-      </w:r>
-      <w:proofErr w:type="spellStart"/>
-      <w:r>
-        <w:t>sale_amount</w:t>
-      </w:r>
-      <w:proofErr w:type="spellEnd"/>
+        <w:t xml:space="preserve"> request data and change quantity and sale_amount</w:t>
+      </w:r>
     </w:p>
     <w:p>
       <w:r>
@@ -591,7 +588,7 @@
                     </pic:cNvPicPr>
                   </pic:nvPicPr>
                   <pic:blipFill>
-                    <a:blip r:embed="rId11" cstate="print"/>
+                    <a:blip r:embed="rId13" cstate="print"/>
                     <a:srcRect/>
                     <a:stretch>
                       <a:fillRect/>
@@ -655,13 +652,8 @@
         <w:t>5</w:t>
       </w:r>
       <w:r>
-        <w:t xml:space="preserve"> request data and change quantity and </w:t>
-      </w:r>
-      <w:proofErr w:type="spellStart"/>
-      <w:r>
-        <w:t>sale_amount</w:t>
-      </w:r>
-      <w:proofErr w:type="spellEnd"/>
+        <w:t xml:space="preserve"> request data and change quantity and sale_amount</w:t>
+      </w:r>
     </w:p>
     <w:p>
       <w:r>
@@ -698,7 +690,7 @@
                     </pic:cNvPicPr>
                   </pic:nvPicPr>
                   <pic:blipFill>
-                    <a:blip r:embed="rId12" cstate="print"/>
+                    <a:blip r:embed="rId14" cstate="print"/>
                     <a:srcRect/>
                     <a:stretch>
                       <a:fillRect/>
@@ -825,7 +817,7 @@
                     </pic:cNvPicPr>
                   </pic:nvPicPr>
                   <pic:blipFill>
-                    <a:blip r:embed="rId13" cstate="print"/>
+                    <a:blip r:embed="rId15" cstate="print"/>
                     <a:srcRect/>
                     <a:stretch>
                       <a:fillRect/>
@@ -947,7 +939,7 @@
                     </pic:cNvPicPr>
                   </pic:nvPicPr>
                   <pic:blipFill>
-                    <a:blip r:embed="rId14" cstate="print"/>
+                    <a:blip r:embed="rId16" cstate="print"/>
                     <a:srcRect/>
                     <a:stretch>
                       <a:fillRect/>
@@ -1063,7 +1055,7 @@
                     </pic:cNvPicPr>
                   </pic:nvPicPr>
                   <pic:blipFill>
-                    <a:blip r:embed="rId15" cstate="print"/>
+                    <a:blip r:embed="rId17" cstate="print"/>
                     <a:srcRect/>
                     <a:stretch>
                       <a:fillRect/>
@@ -1177,7 +1169,7 @@
                     </pic:cNvPicPr>
                   </pic:nvPicPr>
                   <pic:blipFill>
-                    <a:blip r:embed="rId16" cstate="print"/>
+                    <a:blip r:embed="rId18" cstate="print"/>
                     <a:srcRect/>
                     <a:stretch>
                       <a:fillRect/>
@@ -1720,6 +1712,17 @@
       <w:szCs w:val="24"/>
     </w:rPr>
   </w:style>
+  <w:style w:type="character" w:styleId="a8">
+    <w:name w:val="Hyperlink"/>
+    <w:basedOn w:val="a0"/>
+    <w:uiPriority w:val="99"/>
+    <w:unhideWhenUsed/>
+    <w:rsid w:val="00DB0F19"/>
+    <w:rPr>
+      <w:color w:val="0000FF" w:themeColor="hyperlink"/>
+      <w:u w:val="single"/>
+    </w:rPr>
+  </w:style>
 </w:styles>
 </file>
 

</xml_diff>